<commit_message>
♻ REFACTOR: Updated proposal
</commit_message>
<xml_diff>
--- a/docs/_common/templates/template.docx
+++ b/docs/_common/templates/template.docx
@@ -1,6 +1,6 @@
 
 <file path=word/document.xml><?xml version="1.0" encoding="utf-8"?>
-<w:document xmlns:wpc="http://schemas.microsoft.com/office/word/2010/wordprocessingCanvas" xmlns:cx="http://schemas.microsoft.com/office/drawing/2014/chartex" xmlns:cx1="http://schemas.microsoft.com/office/drawing/2015/9/8/chartex" xmlns:cx2="http://schemas.microsoft.com/office/drawing/2015/10/21/chartex" xmlns:cx3="http://schemas.microsoft.com/office/drawing/2016/5/9/chartex" xmlns:cx4="http://schemas.microsoft.com/office/drawing/2016/5/10/chartex" xmlns:cx5="http://schemas.microsoft.com/office/drawing/2016/5/11/chartex" xmlns:cx6="http://schemas.microsoft.com/office/drawing/2016/5/12/chartex" xmlns:cx7="http://schemas.microsoft.com/office/drawing/2016/5/13/chartex" xmlns:cx8="http://schemas.microsoft.com/office/drawing/2016/5/14/chartex" xmlns:mc="http://schemas.openxmlformats.org/markup-compatibility/2006" xmlns:aink="http://schemas.microsoft.com/office/drawing/2016/ink" xmlns:am3d="http://schemas.microsoft.com/office/drawing/2017/model3d" xmlns:o="urn:schemas-microsoft-com:office:office" xmlns:oel="http://schemas.microsoft.com/office/2019/extlst" xmlns:r="http://schemas.openxmlformats.org/officeDocument/2006/relationships" xmlns:m="http://schemas.openxmlformats.org/officeDocument/2006/math" xmlns:v="urn:schemas-microsoft-com:vml" xmlns:wp14="http://schemas.microsoft.com/office/word/2010/wordprocessingDrawing" xmlns:wp="http://schemas.openxmlformats.org/drawingml/2006/wordprocessingDrawing" xmlns:w10="urn:schemas-microsoft-com:office:word" xmlns:w="http://schemas.openxmlformats.org/wordprocessingml/2006/main" xmlns:w14="http://schemas.microsoft.com/office/word/2010/wordml" xmlns:w15="http://schemas.microsoft.com/office/word/2012/wordml" xmlns:w16cex="http://schemas.microsoft.com/office/word/2018/wordml/cex" xmlns:w16cid="http://schemas.microsoft.com/office/word/2016/wordml/cid" xmlns:w16="http://schemas.microsoft.com/office/word/2018/wordml" xmlns:w16sdtdh="http://schemas.microsoft.com/office/word/2020/wordml/sdtdatahash" xmlns:w16se="http://schemas.microsoft.com/office/word/2015/wordml/symex" xmlns:wpg="http://schemas.microsoft.com/office/word/2010/wordprocessingGroup" xmlns:wpi="http://schemas.microsoft.com/office/word/2010/wordprocessingInk" xmlns:wne="http://schemas.microsoft.com/office/word/2006/wordml" xmlns:wps="http://schemas.microsoft.com/office/word/2010/wordprocessingShape" mc:Ignorable="w14 w15 w16se w16cid w16 w16cex w16sdtdh wp14">
+<w:document xmlns:wpc="http://schemas.microsoft.com/office/word/2010/wordprocessingCanvas" xmlns:cx="http://schemas.microsoft.com/office/drawing/2014/chartex" xmlns:cx1="http://schemas.microsoft.com/office/drawing/2015/9/8/chartex" xmlns:cx2="http://schemas.microsoft.com/office/drawing/2015/10/21/chartex" xmlns:cx3="http://schemas.microsoft.com/office/drawing/2016/5/9/chartex" xmlns:cx4="http://schemas.microsoft.com/office/drawing/2016/5/10/chartex" xmlns:cx5="http://schemas.microsoft.com/office/drawing/2016/5/11/chartex" xmlns:cx6="http://schemas.microsoft.com/office/drawing/2016/5/12/chartex" xmlns:cx7="http://schemas.microsoft.com/office/drawing/2016/5/13/chartex" xmlns:cx8="http://schemas.microsoft.com/office/drawing/2016/5/14/chartex" xmlns:mc="http://schemas.openxmlformats.org/markup-compatibility/2006" xmlns:aink="http://schemas.microsoft.com/office/drawing/2016/ink" xmlns:am3d="http://schemas.microsoft.com/office/drawing/2017/model3d" xmlns:o="urn:schemas-microsoft-com:office:office" xmlns:oel="http://schemas.microsoft.com/office/2019/extlst" xmlns:r="http://schemas.openxmlformats.org/officeDocument/2006/relationships" xmlns:m="http://schemas.openxmlformats.org/officeDocument/2006/math" xmlns:v="urn:schemas-microsoft-com:vml" xmlns:wp14="http://schemas.microsoft.com/office/word/2010/wordprocessingDrawing" xmlns:wp="http://schemas.openxmlformats.org/drawingml/2006/wordprocessingDrawing" xmlns:w10="urn:schemas-microsoft-com:office:word" xmlns:w="http://schemas.openxmlformats.org/wordprocessingml/2006/main" xmlns:w14="http://schemas.microsoft.com/office/word/2010/wordml" xmlns:w15="http://schemas.microsoft.com/office/word/2012/wordml" xmlns:w16cex="http://schemas.microsoft.com/office/word/2018/wordml/cex" xmlns:w16cid="http://schemas.microsoft.com/office/word/2016/wordml/cid" xmlns:w16="http://schemas.microsoft.com/office/word/2018/wordml" xmlns:w16du="http://schemas.microsoft.com/office/word/2023/wordml/word16du" xmlns:w16sdtdh="http://schemas.microsoft.com/office/word/2020/wordml/sdtdatahash" xmlns:w16se="http://schemas.microsoft.com/office/word/2015/wordml/symex" xmlns:wpg="http://schemas.microsoft.com/office/word/2010/wordprocessingGroup" xmlns:wpi="http://schemas.microsoft.com/office/word/2010/wordprocessingInk" xmlns:wne="http://schemas.microsoft.com/office/word/2006/wordml" xmlns:wps="http://schemas.microsoft.com/office/word/2010/wordprocessingShape" mc:Ignorable="w14 w15 w16se w16cid w16 w16cex w16sdtdh wp14">
   <w:body>
     <w:p>
       <w:pPr>
@@ -48,6 +48,7 @@
       </w:pPr>
       <w:bookmarkStart w:id="0" w:name="heading-1"/>
       <w:r>
+        <w:lastRenderedPageBreak/>
         <w:t>Heading 1</w:t>
       </w:r>
       <w:bookmarkEnd w:id="0"/>
@@ -228,11 +229,7 @@
               <w:pStyle w:val="Compact"/>
             </w:pPr>
             <w:r>
-              <w:t>T</w:t>
-            </w:r>
-            <w:r>
-              <w:lastRenderedPageBreak/>
-              <w:t>able</w:t>
+              <w:t>Table</w:t>
             </w:r>
           </w:p>
         </w:tc>
@@ -245,12 +242,7 @@
               <w:pStyle w:val="Compact"/>
             </w:pPr>
             <w:r>
-              <w:lastRenderedPageBreak/>
-              <w:t>T</w:t>
-            </w:r>
-            <w:r>
-              <w:lastRenderedPageBreak/>
-              <w:t>able</w:t>
+              <w:t>Table</w:t>
             </w:r>
           </w:p>
         </w:tc>
@@ -265,7 +257,6 @@
               <w:pStyle w:val="Compact"/>
             </w:pPr>
             <w:r>
-              <w:lastRenderedPageBreak/>
               <w:t>1</w:t>
             </w:r>
           </w:p>
@@ -339,7 +330,7 @@
 </file>
 
 <file path=word/endnotes.xml><?xml version="1.0" encoding="utf-8"?>
-<w:endnotes xmlns:wpc="http://schemas.microsoft.com/office/word/2010/wordprocessingCanvas" xmlns:cx="http://schemas.microsoft.com/office/drawing/2014/chartex" xmlns:cx1="http://schemas.microsoft.com/office/drawing/2015/9/8/chartex" xmlns:cx2="http://schemas.microsoft.com/office/drawing/2015/10/21/chartex" xmlns:cx3="http://schemas.microsoft.com/office/drawing/2016/5/9/chartex" xmlns:cx4="http://schemas.microsoft.com/office/drawing/2016/5/10/chartex" xmlns:cx5="http://schemas.microsoft.com/office/drawing/2016/5/11/chartex" xmlns:cx6="http://schemas.microsoft.com/office/drawing/2016/5/12/chartex" xmlns:cx7="http://schemas.microsoft.com/office/drawing/2016/5/13/chartex" xmlns:cx8="http://schemas.microsoft.com/office/drawing/2016/5/14/chartex" xmlns:mc="http://schemas.openxmlformats.org/markup-compatibility/2006" xmlns:aink="http://schemas.microsoft.com/office/drawing/2016/ink" xmlns:am3d="http://schemas.microsoft.com/office/drawing/2017/model3d" xmlns:o="urn:schemas-microsoft-com:office:office" xmlns:oel="http://schemas.microsoft.com/office/2019/extlst" xmlns:r="http://schemas.openxmlformats.org/officeDocument/2006/relationships" xmlns:m="http://schemas.openxmlformats.org/officeDocument/2006/math" xmlns:v="urn:schemas-microsoft-com:vml" xmlns:wp14="http://schemas.microsoft.com/office/word/2010/wordprocessingDrawing" xmlns:wp="http://schemas.openxmlformats.org/drawingml/2006/wordprocessingDrawing" xmlns:w10="urn:schemas-microsoft-com:office:word" xmlns:w="http://schemas.openxmlformats.org/wordprocessingml/2006/main" xmlns:w14="http://schemas.microsoft.com/office/word/2010/wordml" xmlns:w15="http://schemas.microsoft.com/office/word/2012/wordml" xmlns:w16cex="http://schemas.microsoft.com/office/word/2018/wordml/cex" xmlns:w16cid="http://schemas.microsoft.com/office/word/2016/wordml/cid" xmlns:w16="http://schemas.microsoft.com/office/word/2018/wordml" xmlns:w16sdtdh="http://schemas.microsoft.com/office/word/2020/wordml/sdtdatahash" xmlns:w16se="http://schemas.microsoft.com/office/word/2015/wordml/symex" xmlns:wpg="http://schemas.microsoft.com/office/word/2010/wordprocessingGroup" xmlns:wpi="http://schemas.microsoft.com/office/word/2010/wordprocessingInk" xmlns:wne="http://schemas.microsoft.com/office/word/2006/wordml" xmlns:wps="http://schemas.microsoft.com/office/word/2010/wordprocessingShape" mc:Ignorable="w14 w15 w16se w16cid w16 w16cex w16sdtdh wp14">
+<w:endnotes xmlns:wpc="http://schemas.microsoft.com/office/word/2010/wordprocessingCanvas" xmlns:cx="http://schemas.microsoft.com/office/drawing/2014/chartex" xmlns:cx1="http://schemas.microsoft.com/office/drawing/2015/9/8/chartex" xmlns:cx2="http://schemas.microsoft.com/office/drawing/2015/10/21/chartex" xmlns:cx3="http://schemas.microsoft.com/office/drawing/2016/5/9/chartex" xmlns:cx4="http://schemas.microsoft.com/office/drawing/2016/5/10/chartex" xmlns:cx5="http://schemas.microsoft.com/office/drawing/2016/5/11/chartex" xmlns:cx6="http://schemas.microsoft.com/office/drawing/2016/5/12/chartex" xmlns:cx7="http://schemas.microsoft.com/office/drawing/2016/5/13/chartex" xmlns:cx8="http://schemas.microsoft.com/office/drawing/2016/5/14/chartex" xmlns:mc="http://schemas.openxmlformats.org/markup-compatibility/2006" xmlns:aink="http://schemas.microsoft.com/office/drawing/2016/ink" xmlns:am3d="http://schemas.microsoft.com/office/drawing/2017/model3d" xmlns:o="urn:schemas-microsoft-com:office:office" xmlns:oel="http://schemas.microsoft.com/office/2019/extlst" xmlns:r="http://schemas.openxmlformats.org/officeDocument/2006/relationships" xmlns:m="http://schemas.openxmlformats.org/officeDocument/2006/math" xmlns:v="urn:schemas-microsoft-com:vml" xmlns:wp14="http://schemas.microsoft.com/office/word/2010/wordprocessingDrawing" xmlns:wp="http://schemas.openxmlformats.org/drawingml/2006/wordprocessingDrawing" xmlns:w10="urn:schemas-microsoft-com:office:word" xmlns:w="http://schemas.openxmlformats.org/wordprocessingml/2006/main" xmlns:w14="http://schemas.microsoft.com/office/word/2010/wordml" xmlns:w15="http://schemas.microsoft.com/office/word/2012/wordml" xmlns:w16cex="http://schemas.microsoft.com/office/word/2018/wordml/cex" xmlns:w16cid="http://schemas.microsoft.com/office/word/2016/wordml/cid" xmlns:w16="http://schemas.microsoft.com/office/word/2018/wordml" xmlns:w16du="http://schemas.microsoft.com/office/word/2023/wordml/word16du" xmlns:w16sdtdh="http://schemas.microsoft.com/office/word/2020/wordml/sdtdatahash" xmlns:w16se="http://schemas.microsoft.com/office/word/2015/wordml/symex" xmlns:wpg="http://schemas.microsoft.com/office/word/2010/wordprocessingGroup" xmlns:wpi="http://schemas.microsoft.com/office/word/2010/wordprocessingInk" xmlns:wne="http://schemas.microsoft.com/office/word/2006/wordml" xmlns:wps="http://schemas.microsoft.com/office/word/2010/wordprocessingShape" mc:Ignorable="w14 w15 w16se w16cid w16 w16cex w16sdtdh wp14">
   <w:endnote w:type="separator" w:id="-1">
     <w:p>
       <w:pPr>
@@ -364,7 +355,7 @@
 </file>
 
 <file path=word/footnotes.xml><?xml version="1.0" encoding="utf-8"?>
-<w:footnotes xmlns:wpc="http://schemas.microsoft.com/office/word/2010/wordprocessingCanvas" xmlns:cx="http://schemas.microsoft.com/office/drawing/2014/chartex" xmlns:cx1="http://schemas.microsoft.com/office/drawing/2015/9/8/chartex" xmlns:cx2="http://schemas.microsoft.com/office/drawing/2015/10/21/chartex" xmlns:cx3="http://schemas.microsoft.com/office/drawing/2016/5/9/chartex" xmlns:cx4="http://schemas.microsoft.com/office/drawing/2016/5/10/chartex" xmlns:cx5="http://schemas.microsoft.com/office/drawing/2016/5/11/chartex" xmlns:cx6="http://schemas.microsoft.com/office/drawing/2016/5/12/chartex" xmlns:cx7="http://schemas.microsoft.com/office/drawing/2016/5/13/chartex" xmlns:cx8="http://schemas.microsoft.com/office/drawing/2016/5/14/chartex" xmlns:mc="http://schemas.openxmlformats.org/markup-compatibility/2006" xmlns:aink="http://schemas.microsoft.com/office/drawing/2016/ink" xmlns:am3d="http://schemas.microsoft.com/office/drawing/2017/model3d" xmlns:o="urn:schemas-microsoft-com:office:office" xmlns:oel="http://schemas.microsoft.com/office/2019/extlst" xmlns:r="http://schemas.openxmlformats.org/officeDocument/2006/relationships" xmlns:m="http://schemas.openxmlformats.org/officeDocument/2006/math" xmlns:v="urn:schemas-microsoft-com:vml" xmlns:wp14="http://schemas.microsoft.com/office/word/2010/wordprocessingDrawing" xmlns:wp="http://schemas.openxmlformats.org/drawingml/2006/wordprocessingDrawing" xmlns:w10="urn:schemas-microsoft-com:office:word" xmlns:w="http://schemas.openxmlformats.org/wordprocessingml/2006/main" xmlns:w14="http://schemas.microsoft.com/office/word/2010/wordml" xmlns:w15="http://schemas.microsoft.com/office/word/2012/wordml" xmlns:w16cex="http://schemas.microsoft.com/office/word/2018/wordml/cex" xmlns:w16cid="http://schemas.microsoft.com/office/word/2016/wordml/cid" xmlns:w16="http://schemas.microsoft.com/office/word/2018/wordml" xmlns:w16sdtdh="http://schemas.microsoft.com/office/word/2020/wordml/sdtdatahash" xmlns:w16se="http://schemas.microsoft.com/office/word/2015/wordml/symex" xmlns:wpg="http://schemas.microsoft.com/office/word/2010/wordprocessingGroup" xmlns:wpi="http://schemas.microsoft.com/office/word/2010/wordprocessingInk" xmlns:wne="http://schemas.microsoft.com/office/word/2006/wordml" xmlns:wps="http://schemas.microsoft.com/office/word/2010/wordprocessingShape" mc:Ignorable="w14 w15 w16se w16cid w16 w16cex w16sdtdh wp14">
+<w:footnotes xmlns:wpc="http://schemas.microsoft.com/office/word/2010/wordprocessingCanvas" xmlns:cx="http://schemas.microsoft.com/office/drawing/2014/chartex" xmlns:cx1="http://schemas.microsoft.com/office/drawing/2015/9/8/chartex" xmlns:cx2="http://schemas.microsoft.com/office/drawing/2015/10/21/chartex" xmlns:cx3="http://schemas.microsoft.com/office/drawing/2016/5/9/chartex" xmlns:cx4="http://schemas.microsoft.com/office/drawing/2016/5/10/chartex" xmlns:cx5="http://schemas.microsoft.com/office/drawing/2016/5/11/chartex" xmlns:cx6="http://schemas.microsoft.com/office/drawing/2016/5/12/chartex" xmlns:cx7="http://schemas.microsoft.com/office/drawing/2016/5/13/chartex" xmlns:cx8="http://schemas.microsoft.com/office/drawing/2016/5/14/chartex" xmlns:mc="http://schemas.openxmlformats.org/markup-compatibility/2006" xmlns:aink="http://schemas.microsoft.com/office/drawing/2016/ink" xmlns:am3d="http://schemas.microsoft.com/office/drawing/2017/model3d" xmlns:o="urn:schemas-microsoft-com:office:office" xmlns:oel="http://schemas.microsoft.com/office/2019/extlst" xmlns:r="http://schemas.openxmlformats.org/officeDocument/2006/relationships" xmlns:m="http://schemas.openxmlformats.org/officeDocument/2006/math" xmlns:v="urn:schemas-microsoft-com:vml" xmlns:wp14="http://schemas.microsoft.com/office/word/2010/wordprocessingDrawing" xmlns:wp="http://schemas.openxmlformats.org/drawingml/2006/wordprocessingDrawing" xmlns:w10="urn:schemas-microsoft-com:office:word" xmlns:w="http://schemas.openxmlformats.org/wordprocessingml/2006/main" xmlns:w14="http://schemas.microsoft.com/office/word/2010/wordml" xmlns:w15="http://schemas.microsoft.com/office/word/2012/wordml" xmlns:w16cex="http://schemas.microsoft.com/office/word/2018/wordml/cex" xmlns:w16cid="http://schemas.microsoft.com/office/word/2016/wordml/cid" xmlns:w16="http://schemas.microsoft.com/office/word/2018/wordml" xmlns:w16du="http://schemas.microsoft.com/office/word/2023/wordml/word16du" xmlns:w16sdtdh="http://schemas.microsoft.com/office/word/2020/wordml/sdtdatahash" xmlns:w16se="http://schemas.microsoft.com/office/word/2015/wordml/symex" xmlns:wpg="http://schemas.microsoft.com/office/word/2010/wordprocessingGroup" xmlns:wpi="http://schemas.microsoft.com/office/word/2010/wordprocessingInk" xmlns:wne="http://schemas.microsoft.com/office/word/2006/wordml" xmlns:wps="http://schemas.microsoft.com/office/word/2010/wordprocessingShape" mc:Ignorable="w14 w15 w16se w16cid w16 w16cex w16sdtdh wp14">
   <w:footnote w:type="separator" w:id="-1">
     <w:p>
       <w:pPr>
@@ -405,7 +396,7 @@
 </file>
 
 <file path=word/numbering.xml><?xml version="1.0" encoding="utf-8"?>
-<w:numbering xmlns:wpc="http://schemas.microsoft.com/office/word/2010/wordprocessingCanvas" xmlns:cx="http://schemas.microsoft.com/office/drawing/2014/chartex" xmlns:cx1="http://schemas.microsoft.com/office/drawing/2015/9/8/chartex" xmlns:cx2="http://schemas.microsoft.com/office/drawing/2015/10/21/chartex" xmlns:cx3="http://schemas.microsoft.com/office/drawing/2016/5/9/chartex" xmlns:cx4="http://schemas.microsoft.com/office/drawing/2016/5/10/chartex" xmlns:cx5="http://schemas.microsoft.com/office/drawing/2016/5/11/chartex" xmlns:cx6="http://schemas.microsoft.com/office/drawing/2016/5/12/chartex" xmlns:cx7="http://schemas.microsoft.com/office/drawing/2016/5/13/chartex" xmlns:cx8="http://schemas.microsoft.com/office/drawing/2016/5/14/chartex" xmlns:mc="http://schemas.openxmlformats.org/markup-compatibility/2006" xmlns:aink="http://schemas.microsoft.com/office/drawing/2016/ink" xmlns:am3d="http://schemas.microsoft.com/office/drawing/2017/model3d" xmlns:o="urn:schemas-microsoft-com:office:office" xmlns:oel="http://schemas.microsoft.com/office/2019/extlst" xmlns:r="http://schemas.openxmlformats.org/officeDocument/2006/relationships" xmlns:m="http://schemas.openxmlformats.org/officeDocument/2006/math" xmlns:v="urn:schemas-microsoft-com:vml" xmlns:wp14="http://schemas.microsoft.com/office/word/2010/wordprocessingDrawing" xmlns:wp="http://schemas.openxmlformats.org/drawingml/2006/wordprocessingDrawing" xmlns:w10="urn:schemas-microsoft-com:office:word" xmlns:w="http://schemas.openxmlformats.org/wordprocessingml/2006/main" xmlns:w14="http://schemas.microsoft.com/office/word/2010/wordml" xmlns:w15="http://schemas.microsoft.com/office/word/2012/wordml" xmlns:w16cex="http://schemas.microsoft.com/office/word/2018/wordml/cex" xmlns:w16cid="http://schemas.microsoft.com/office/word/2016/wordml/cid" xmlns:w16="http://schemas.microsoft.com/office/word/2018/wordml" xmlns:w16sdtdh="http://schemas.microsoft.com/office/word/2020/wordml/sdtdatahash" xmlns:w16se="http://schemas.microsoft.com/office/word/2015/wordml/symex" xmlns:wpg="http://schemas.microsoft.com/office/word/2010/wordprocessingGroup" xmlns:wpi="http://schemas.microsoft.com/office/word/2010/wordprocessingInk" xmlns:wne="http://schemas.microsoft.com/office/word/2006/wordml" xmlns:wps="http://schemas.microsoft.com/office/word/2010/wordprocessingShape" mc:Ignorable="w14 w15 w16se w16cid w16 w16cex w16sdtdh wp14">
+<w:numbering xmlns:wpc="http://schemas.microsoft.com/office/word/2010/wordprocessingCanvas" xmlns:cx="http://schemas.microsoft.com/office/drawing/2014/chartex" xmlns:cx1="http://schemas.microsoft.com/office/drawing/2015/9/8/chartex" xmlns:cx2="http://schemas.microsoft.com/office/drawing/2015/10/21/chartex" xmlns:cx3="http://schemas.microsoft.com/office/drawing/2016/5/9/chartex" xmlns:cx4="http://schemas.microsoft.com/office/drawing/2016/5/10/chartex" xmlns:cx5="http://schemas.microsoft.com/office/drawing/2016/5/11/chartex" xmlns:cx6="http://schemas.microsoft.com/office/drawing/2016/5/12/chartex" xmlns:cx7="http://schemas.microsoft.com/office/drawing/2016/5/13/chartex" xmlns:cx8="http://schemas.microsoft.com/office/drawing/2016/5/14/chartex" xmlns:mc="http://schemas.openxmlformats.org/markup-compatibility/2006" xmlns:aink="http://schemas.microsoft.com/office/drawing/2016/ink" xmlns:am3d="http://schemas.microsoft.com/office/drawing/2017/model3d" xmlns:o="urn:schemas-microsoft-com:office:office" xmlns:oel="http://schemas.microsoft.com/office/2019/extlst" xmlns:r="http://schemas.openxmlformats.org/officeDocument/2006/relationships" xmlns:m="http://schemas.openxmlformats.org/officeDocument/2006/math" xmlns:v="urn:schemas-microsoft-com:vml" xmlns:wp14="http://schemas.microsoft.com/office/word/2010/wordprocessingDrawing" xmlns:wp="http://schemas.openxmlformats.org/drawingml/2006/wordprocessingDrawing" xmlns:w10="urn:schemas-microsoft-com:office:word" xmlns:w="http://schemas.openxmlformats.org/wordprocessingml/2006/main" xmlns:w14="http://schemas.microsoft.com/office/word/2010/wordml" xmlns:w15="http://schemas.microsoft.com/office/word/2012/wordml" xmlns:w16cex="http://schemas.microsoft.com/office/word/2018/wordml/cex" xmlns:w16cid="http://schemas.microsoft.com/office/word/2016/wordml/cid" xmlns:w16="http://schemas.microsoft.com/office/word/2018/wordml" xmlns:w16du="http://schemas.microsoft.com/office/word/2023/wordml/word16du" xmlns:w16sdtdh="http://schemas.microsoft.com/office/word/2020/wordml/sdtdatahash" xmlns:w16se="http://schemas.microsoft.com/office/word/2015/wordml/symex" xmlns:wpg="http://schemas.microsoft.com/office/word/2010/wordprocessingGroup" xmlns:wpi="http://schemas.microsoft.com/office/word/2010/wordprocessingInk" xmlns:wne="http://schemas.microsoft.com/office/word/2006/wordml" xmlns:wps="http://schemas.microsoft.com/office/word/2010/wordprocessingShape" mc:Ignorable="w14 w15 w16se w16cid w16 w16cex w16sdtdh wp14">
   <w:abstractNum w:abstractNumId="0" w15:restartNumberingAfterBreak="0">
     <w:nsid w:val="FFFFFF7C"/>
     <w:multiLevelType w:val="singleLevel"/>
@@ -944,10 +935,11 @@
     <w:next w:val="BodyText"/>
     <w:uiPriority w:val="9"/>
     <w:qFormat/>
-    <w:rsid w:val="00291C85"/>
+    <w:rsid w:val="00A533B6"/>
     <w:pPr>
       <w:keepNext/>
       <w:keepLines/>
+      <w:pageBreakBefore/>
       <w:spacing w:before="480" w:after="0" w:line="360" w:lineRule="auto"/>
       <w:outlineLvl w:val="0"/>
     </w:pPr>
@@ -966,8 +958,9 @@
     <w:uiPriority w:val="9"/>
     <w:unhideWhenUsed/>
     <w:qFormat/>
-    <w:rsid w:val="00291C85"/>
-    <w:pPr>
+    <w:rsid w:val="00A533B6"/>
+    <w:pPr>
+      <w:pageBreakBefore w:val="0"/>
       <w:spacing w:before="200"/>
       <w:outlineLvl w:val="1"/>
     </w:pPr>

</xml_diff>